<commit_message>
Added variant to the doc
</commit_message>
<xml_diff>
--- a/Microproject2/198_Арифханов_Азаматхан.docx
+++ b/Microproject2/198_Арифханов_Азаматхан.docx
@@ -458,6 +458,35 @@
           <w:szCs w:val="26"/>
         </w:rPr>
         <w:t xml:space="preserve"> гр. БПИ198.</w:t>
+      </w:r>
+    </w:p>
+    <w:p>
+      <w:pPr>
+        <w:widowControl w:val="0"/>
+        <w:autoSpaceDE w:val="0"/>
+        <w:autoSpaceDN w:val="0"/>
+        <w:adjustRightInd w:val="0"/>
+        <w:spacing w:after="240" w:line="300" w:lineRule="atLeast"/>
+        <w:jc w:val="right"/>
+        <w:rPr>
+          <w:rFonts w:ascii="Times" w:hAnsi="Times" w:cs="Times"/>
+          <w:i/>
+          <w:iCs/>
+          <w:color w:val="000000"/>
+          <w:sz w:val="26"/>
+          <w:szCs w:val="26"/>
+        </w:rPr>
+      </w:pPr>
+      <w:r>
+        <w:rPr>
+          <w:rFonts w:ascii="Times" w:hAnsi="Times" w:cs="Times"/>
+          <w:i/>
+          <w:iCs/>
+          <w:color w:val="000000"/>
+          <w:sz w:val="26"/>
+          <w:szCs w:val="26"/>
+        </w:rPr>
+        <w:t>Вариант 2</w:t>
       </w:r>
     </w:p>
     <w:p>
@@ -1184,7 +1213,7 @@
           <w:sz w:val="28"/>
           <w:szCs w:val="28"/>
         </w:rPr>
-        <w:t>В одном лесу живут n</w:t>
+        <w:t>В одном лесу живут n пчел и один медведь, которые используют один горшок меда, вместимостью Н глотков. Сначала горшок пустой. Пока горшок не наполнится, медведь спит. Как только горшок заполняется, медведь просыпается и съедает весь</w:t>
       </w:r>
       <w:r>
         <w:rPr>
@@ -1202,115 +1231,7 @@
           <w:sz w:val="28"/>
           <w:szCs w:val="28"/>
         </w:rPr>
-        <w:t>пчел и один медведь, которые используют один горшок меда, вместимостью</w:t>
-      </w:r>
-      <w:r>
-        <w:rPr>
-          <w:rFonts w:ascii="Times" w:hAnsi="Times" w:cs="Times"/>
-          <w:color w:val="000000"/>
-          <w:sz w:val="28"/>
-          <w:szCs w:val="28"/>
-        </w:rPr>
-        <w:t xml:space="preserve"> </w:t>
-      </w:r>
-      <w:r>
-        <w:rPr>
-          <w:rFonts w:ascii="Times" w:hAnsi="Times" w:cs="Times"/>
-          <w:color w:val="000000"/>
-          <w:sz w:val="28"/>
-          <w:szCs w:val="28"/>
-        </w:rPr>
-        <w:t>Н глотков. Сначала горшок пустой. Пока горшок не наполнится, медведь</w:t>
-      </w:r>
-      <w:r>
-        <w:rPr>
-          <w:rFonts w:ascii="Times" w:hAnsi="Times" w:cs="Times"/>
-          <w:color w:val="000000"/>
-          <w:sz w:val="28"/>
-          <w:szCs w:val="28"/>
-        </w:rPr>
-        <w:t xml:space="preserve"> </w:t>
-      </w:r>
-      <w:r>
-        <w:rPr>
-          <w:rFonts w:ascii="Times" w:hAnsi="Times" w:cs="Times"/>
-          <w:color w:val="000000"/>
-          <w:sz w:val="28"/>
-          <w:szCs w:val="28"/>
-        </w:rPr>
-        <w:t>спит. Как только горшок заполняется, медведь просыпается и съедает весь</w:t>
-      </w:r>
-      <w:r>
-        <w:rPr>
-          <w:rFonts w:ascii="Times" w:hAnsi="Times" w:cs="Times"/>
-          <w:color w:val="000000"/>
-          <w:sz w:val="28"/>
-          <w:szCs w:val="28"/>
-        </w:rPr>
-        <w:t xml:space="preserve"> </w:t>
-      </w:r>
-      <w:r>
-        <w:rPr>
-          <w:rFonts w:ascii="Times" w:hAnsi="Times" w:cs="Times"/>
-          <w:color w:val="000000"/>
-          <w:sz w:val="28"/>
-          <w:szCs w:val="28"/>
-        </w:rPr>
-        <w:t>мед, после чего снова засыпает. Каждая пчела многократно собирает по</w:t>
-      </w:r>
-      <w:r>
-        <w:rPr>
-          <w:rFonts w:ascii="Times" w:hAnsi="Times" w:cs="Times"/>
-          <w:color w:val="000000"/>
-          <w:sz w:val="28"/>
-          <w:szCs w:val="28"/>
-        </w:rPr>
-        <w:t xml:space="preserve"> </w:t>
-      </w:r>
-      <w:r>
-        <w:rPr>
-          <w:rFonts w:ascii="Times" w:hAnsi="Times" w:cs="Times"/>
-          <w:color w:val="000000"/>
-          <w:sz w:val="28"/>
-          <w:szCs w:val="28"/>
-        </w:rPr>
-        <w:t>одному глотку меда и кладет его в горшок. Пчела, которая приносит</w:t>
-      </w:r>
-      <w:r>
-        <w:rPr>
-          <w:rFonts w:ascii="Times" w:hAnsi="Times" w:cs="Times"/>
-          <w:color w:val="000000"/>
-          <w:sz w:val="28"/>
-          <w:szCs w:val="28"/>
-        </w:rPr>
-        <w:t xml:space="preserve"> </w:t>
-      </w:r>
-      <w:r>
-        <w:rPr>
-          <w:rFonts w:ascii="Times" w:hAnsi="Times" w:cs="Times"/>
-          <w:color w:val="000000"/>
-          <w:sz w:val="28"/>
-          <w:szCs w:val="28"/>
-        </w:rPr>
-        <w:t>последнюю порцию меда, будит медведя. Создать многопоточное</w:t>
-      </w:r>
-      <w:r>
-        <w:rPr>
-          <w:rFonts w:ascii="Times" w:hAnsi="Times" w:cs="Times"/>
-          <w:color w:val="000000"/>
-          <w:sz w:val="28"/>
-          <w:szCs w:val="28"/>
-        </w:rPr>
-        <w:t xml:space="preserve"> </w:t>
-      </w:r>
-      <w:r>
-        <w:rPr>
-          <w:rFonts w:ascii="Times" w:hAnsi="Times" w:cs="Times"/>
-          <w:color w:val="000000"/>
-          <w:sz w:val="28"/>
-          <w:szCs w:val="28"/>
-        </w:rPr>
-        <w:t>приложение, моделирующее поведение пчел и медведя.</w:t>
+        <w:t>мед, после чего снова засыпает. Каждая пчела многократно собирает по одному глотку меда и кладет его в горшок. Пчела, которая приносит последнюю порцию меда, будит медведя. Создать многопоточное приложение, моделирующее поведение пчел и медведя.</w:t>
       </w:r>
     </w:p>
     <w:p>
@@ -1372,16 +1293,7 @@
           <w:sz w:val="28"/>
           <w:szCs w:val="28"/>
         </w:rPr>
-        <w:t>Задача похожа на тип Производитель-Потребитель. Поэтому в ходе задаче решено использовать мьютексы</w:t>
-      </w:r>
-      <w:r>
-        <w:rPr>
-          <w:rFonts w:ascii="Times" w:hAnsi="Times" w:cs="Times"/>
-          <w:color w:val="000000"/>
-          <w:sz w:val="28"/>
-          <w:szCs w:val="28"/>
-        </w:rPr>
-        <w:t>.</w:t>
+        <w:t>Задача похожа на тип Производитель-Потребитель. Поэтому в ходе задаче решено использовать мьютексы.</w:t>
       </w:r>
     </w:p>
     <w:p>
@@ -1531,25 +1443,7 @@
           <w:sz w:val="28"/>
           <w:szCs w:val="28"/>
         </w:rPr>
-        <w:t>и затем</w:t>
-      </w:r>
-      <w:r>
-        <w:rPr>
-          <w:rFonts w:ascii="Times" w:hAnsi="Times" w:cs="Times"/>
-          <w:color w:val="000000"/>
-          <w:sz w:val="28"/>
-          <w:szCs w:val="28"/>
-        </w:rPr>
-        <w:t xml:space="preserve"> </w:t>
-      </w:r>
-      <w:r>
-        <w:rPr>
-          <w:rFonts w:ascii="Times" w:hAnsi="Times" w:cs="Times"/>
-          <w:color w:val="000000"/>
-          <w:sz w:val="28"/>
-          <w:szCs w:val="28"/>
-        </w:rPr>
-        <w:t>берет секунду отдыха</w:t>
+        <w:t>и затем берет секунду отдыха</w:t>
       </w:r>
       <w:r>
         <w:rPr>
@@ -1733,6 +1627,9 @@
       <w:bookmarkStart w:id="3" w:name="OLE_LINK2"/>
       <w:bookmarkStart w:id="4" w:name="OLE_LINK3"/>
       <w:r>
+        <w:rPr>
+          <w:noProof/>
+        </w:rPr>
         <w:drawing>
           <wp:inline distT="0" distB="0" distL="0" distR="0" wp14:anchorId="06D21A5C" wp14:editId="4549E7A1">
             <wp:extent cx="4591691" cy="7154273"/>
@@ -1775,6 +1672,9 @@
     </w:p>
     <w:p>
       <w:r>
+        <w:rPr>
+          <w:noProof/>
+        </w:rPr>
         <w:lastRenderedPageBreak/>
         <w:drawing>
           <wp:inline distT="0" distB="0" distL="0" distR="0" wp14:anchorId="5E2E84B7" wp14:editId="39A65B97">
@@ -1996,7 +1896,6 @@
         <w:rPr>
           <w:rFonts w:ascii="Arial" w:hAnsi="Arial" w:cs="Arial"/>
           <w:color w:val="000000"/>
-          <w:lang w:val="en-US"/>
         </w:rPr>
         <w:t xml:space="preserve"> </w:t>
       </w:r>

</xml_diff>